<commit_message>
modified files and hw4 progress
</commit_message>
<xml_diff>
--- a/HW4/HW4_report_MFR.docx
+++ b/HW4/HW4_report_MFR.docx
@@ -334,6 +334,9 @@
       <w:r>
         <w:t xml:space="preserve"> for all operation such as read and write.</w:t>
       </w:r>
+      <w:r>
+        <w:t xml:space="preserve"> The number of batches are a potential limit as well.</w:t>
+      </w:r>
     </w:p>
     <w:p/>
     <w:p/>
@@ -421,18 +424,11 @@
     </w:p>
     <w:p>
       <w:r>
-        <w:t xml:space="preserve">The </w:t>
-      </w:r>
-      <w:proofErr w:type="spellStart"/>
-      <w:r>
-        <w:t>NVDLA</w:t>
-      </w:r>
-      <w:proofErr w:type="spellEnd"/>
-      <w:r>
-        <w:t xml:space="preserve"> examples we have used in Part I provide performance estimates but do not include any</w:t>
-      </w:r>
-    </w:p>
-    <w:p>
+        <w:t>The NVDLA examples we have used in Part I provide performance estimates but do not include any</w:t>
+      </w:r>
+      <w:r>
+        <w:t xml:space="preserve"> </w:t>
+      </w:r>
       <w:r>
         <w:t xml:space="preserve">energy metric. For this part of the </w:t>
       </w:r>
@@ -444,77 +440,59 @@
       <w:r>
         <w:t xml:space="preserve"> we are going to extend the model to include energy</w:t>
       </w:r>
-    </w:p>
-    <w:p>
-      <w:r>
-        <w:t>estimates for the memory architecture. Note that it is also possible to compute the MAC energy for</w:t>
-      </w:r>
-    </w:p>
-    <w:p>
-      <w:r>
-        <w:t xml:space="preserve">better model accuracy, but since we are not going to make any changes to the </w:t>
-      </w:r>
-      <w:proofErr w:type="spellStart"/>
-      <w:r>
-        <w:t>datapath</w:t>
-      </w:r>
-      <w:proofErr w:type="spellEnd"/>
-      <w:r>
-        <w:t xml:space="preserve"> implementation</w:t>
-      </w:r>
-    </w:p>
-    <w:p>
-      <w:r>
-        <w:t>we are going to ignore its contribution.</w:t>
-      </w:r>
-    </w:p>
-    <w:p/>
-    <w:p>
-      <w:r>
-        <w:t xml:space="preserve">1) Modify the spreadsheet to include a more accurate memory model for both SRAM and </w:t>
-      </w:r>
-      <w:proofErr w:type="spellStart"/>
-      <w:r>
-        <w:t>DRAM.For</w:t>
-      </w:r>
-      <w:proofErr w:type="spellEnd"/>
-      <w:r>
-        <w:t xml:space="preserve"> the SRAM model, include the </w:t>
-      </w:r>
-      <w:proofErr w:type="spellStart"/>
-      <w:r>
-        <w:t>NVSim</w:t>
-      </w:r>
-      <w:proofErr w:type="spellEnd"/>
-      <w:r>
-        <w:t xml:space="preserve"> estimates for read and write bandwidth, area, and read</w:t>
-      </w:r>
-    </w:p>
-    <w:p>
-      <w:r>
-        <w:t xml:space="preserve">and write energy. For the DRAM model you can assume the same </w:t>
-      </w:r>
-      <w:proofErr w:type="gramStart"/>
-      <w:r>
-        <w:t>bandwidth, and</w:t>
-      </w:r>
-      <w:proofErr w:type="gramEnd"/>
-      <w:r>
-        <w:t xml:space="preserve"> use a total</w:t>
-      </w:r>
-      <w:r>
-        <w:t xml:space="preserve"> </w:t>
-      </w:r>
-      <w:r>
-        <w:t xml:space="preserve">power of 200 </w:t>
-      </w:r>
-      <w:proofErr w:type="spellStart"/>
-      <w:r>
-        <w:t>mW</w:t>
-      </w:r>
-      <w:proofErr w:type="spellEnd"/>
-      <w:r>
-        <w:t>. Use these parameters to compute the energy per layer, and total energy per</w:t>
+      <w:r>
+        <w:t xml:space="preserve"> </w:t>
+      </w:r>
+      <w:r>
+        <w:t>estimates for the</w:t>
+      </w:r>
+      <w:r>
+        <w:t xml:space="preserve"> </w:t>
+      </w:r>
+      <w:r>
+        <w:t>memory architecture. Note that it is also possible to compute the MAC energy for</w:t>
+      </w:r>
+      <w:r>
+        <w:t xml:space="preserve"> </w:t>
+      </w:r>
+      <w:r>
+        <w:t>better model accuracy, but since we are not going to make any changes to the datapath implementation</w:t>
+      </w:r>
+      <w:r>
+        <w:t xml:space="preserve"> </w:t>
+      </w:r>
+      <w:r>
+        <w:t>we are going to ignore its</w:t>
+      </w:r>
+      <w:r>
+        <w:t xml:space="preserve"> </w:t>
+      </w:r>
+      <w:r>
+        <w:t>contribution.</w:t>
+      </w:r>
+    </w:p>
+    <w:p/>
+    <w:p>
+      <w:r>
+        <w:t>1) Modify the spreadsheet to include a more accurate memory model for both SRAM and DRAM.</w:t>
+      </w:r>
+      <w:r>
+        <w:t xml:space="preserve"> </w:t>
+      </w:r>
+      <w:r>
+        <w:t>For the SRAM model, include the NVSim estimates for read and write bandwidth, area, and read</w:t>
+      </w:r>
+      <w:r>
+        <w:t xml:space="preserve"> </w:t>
+      </w:r>
+      <w:r>
+        <w:t>and write energy. For the DRAM model you can assume the same bandwidth, and use a total</w:t>
+      </w:r>
+      <w:r>
+        <w:t xml:space="preserve"> </w:t>
+      </w:r>
+      <w:r>
+        <w:t>power of 200 mW. Use these parameters to compute the energy per layer, and total energy per</w:t>
       </w:r>
       <w:r>
         <w:t xml:space="preserve"> </w:t>
@@ -524,17 +502,11 @@
       </w:r>
     </w:p>
     <w:p/>
-    <w:p>
-      <w:r>
-        <w:t xml:space="preserve">2) Repeat the steps in 1) replacing the SRAM memory with </w:t>
-      </w:r>
-      <w:proofErr w:type="spellStart"/>
-      <w:r>
-        <w:t>SLC</w:t>
-      </w:r>
-      <w:proofErr w:type="spellEnd"/>
-      <w:r>
-        <w:t xml:space="preserve"> RRAM. Run experiments for both</w:t>
+    <w:p/>
+    <w:p/>
+    <w:p>
+      <w:r>
+        <w:t>2) Repeat the steps in 1) replacing the SRAM memory with SLC RRAM. Run experiments for both</w:t>
       </w:r>
       <w:r>
         <w:t xml:space="preserve"> </w:t>
@@ -546,7 +518,13 @@
         <w:t xml:space="preserve"> </w:t>
       </w:r>
       <w:r>
-        <w:t>disadvantages of these design choices both in terms of energy and performance.</w:t>
+        <w:t>disadvantages of these</w:t>
+      </w:r>
+      <w:r>
+        <w:t xml:space="preserve"> </w:t>
+      </w:r>
+      <w:r>
+        <w:t>design choices both in terms of energy and performance.</w:t>
       </w:r>
     </w:p>
     <w:p/>
@@ -572,15 +550,7 @@
         <w:t xml:space="preserve"> </w:t>
       </w:r>
       <w:r>
-        <w:t xml:space="preserve">hybrid memory in which both SRAM and </w:t>
-      </w:r>
-      <w:proofErr w:type="spellStart"/>
-      <w:r>
-        <w:t>SLC</w:t>
-      </w:r>
-      <w:proofErr w:type="spellEnd"/>
-      <w:r>
-        <w:t xml:space="preserve"> RRAM are used. Your goal is to achieve the best</w:t>
+        <w:t>hybrid memory in which both SRAM and SLC RRAM are used. Your goal is to achieve the best</w:t>
       </w:r>
       <w:r>
         <w:t xml:space="preserve"> </w:t>
@@ -592,37 +562,13 @@
     <w:p/>
     <w:p>
       <w:r>
-        <w:t xml:space="preserve">1) Based on </w:t>
-      </w:r>
-      <w:proofErr w:type="spellStart"/>
-      <w:r>
-        <w:t>NVSim</w:t>
-      </w:r>
-      <w:proofErr w:type="spellEnd"/>
-      <w:r>
-        <w:t xml:space="preserve"> results create a fourth design case in which both SRAM, </w:t>
-      </w:r>
-      <w:proofErr w:type="spellStart"/>
-      <w:r>
-        <w:t>eNVM</w:t>
-      </w:r>
-      <w:proofErr w:type="spellEnd"/>
-      <w:r>
-        <w:t xml:space="preserve"> and DRAM can</w:t>
-      </w:r>
-      <w:r>
-        <w:t xml:space="preserve"> </w:t>
-      </w:r>
-      <w:r>
-        <w:t xml:space="preserve">be used. You should evaluate different target optimizations in </w:t>
-      </w:r>
-      <w:proofErr w:type="spellStart"/>
-      <w:r>
-        <w:t>NVSim</w:t>
-      </w:r>
-      <w:proofErr w:type="spellEnd"/>
-      <w:r>
-        <w:t xml:space="preserve"> to get the best</w:t>
+        <w:t>1) Based on NVSim results create a fourth design case in which both SRAM, eNVM and DRAM can</w:t>
+      </w:r>
+      <w:r>
+        <w:t xml:space="preserve"> </w:t>
+      </w:r>
+      <w:r>
+        <w:t>be used. You should evaluate different target optimizations in NVSim to get the best</w:t>
       </w:r>
       <w:r>
         <w:t xml:space="preserve"> </w:t>
@@ -632,6 +578,8 @@
       </w:r>
     </w:p>
     <w:p/>
+    <w:p/>
+    <w:p/>
     <w:p>
       <w:r>
         <w:t>2) Repeat the experiment from 1) by evaluating different model compression options. You can</w:t>
@@ -640,15 +588,7 @@
         <w:t xml:space="preserve"> </w:t>
       </w:r>
       <w:r>
-        <w:t xml:space="preserve">select the compression rate by editing the value in cell </w:t>
-      </w:r>
-      <w:proofErr w:type="spellStart"/>
-      <w:r>
-        <w:t>F2</w:t>
-      </w:r>
-      <w:proofErr w:type="spellEnd"/>
-      <w:r>
-        <w:t>. Report your results for compression</w:t>
+        <w:t>select the compression rate by editing the value in cell F2. Report your results for compression</w:t>
       </w:r>
       <w:r>
         <w:t xml:space="preserve"> </w:t>
@@ -660,13 +600,8 @@
     <w:p/>
     <w:p>
       <w:r>
-        <w:t xml:space="preserve">In your report, state all the assumptions you have made for creating your model and describe the </w:t>
-      </w:r>
-      <w:proofErr w:type="spellStart"/>
-      <w:r>
-        <w:t>NVSim</w:t>
-      </w:r>
-      <w:proofErr w:type="spellEnd"/>
+        <w:t>In your report, state all the assumptions you have made for creating your model and describe the NVSim</w:t>
+      </w:r>
       <w:r>
         <w:t xml:space="preserve"> </w:t>
       </w:r>
@@ -677,15 +612,7 @@
         <w:t xml:space="preserve"> </w:t>
       </w:r>
       <w:r>
-        <w:t xml:space="preserve">edited </w:t>
-      </w:r>
-      <w:proofErr w:type="spellStart"/>
-      <w:r>
-        <w:t>NVDLA</w:t>
-      </w:r>
-      <w:proofErr w:type="spellEnd"/>
-      <w:r>
-        <w:t xml:space="preserve"> spreadsheet.</w:t>
+        <w:t>edited NVDLA spreadsheet.</w:t>
       </w:r>
     </w:p>
     <w:sectPr>

</xml_diff>